<commit_message>
Arreglo de los datos base de limpieza, asi como quitar caracteres especiales
</commit_message>
<xml_diff>
--- a/Soporte_Limpieza.docx
+++ b/Soporte_Limpieza.docx
@@ -7,10 +7,7 @@
         <w:jc w:val="center"/>
       </w:pPr>
       <w:r>
-        <w:t xml:space="preserve">Soporte punto </w:t>
-      </w:r>
-      <w:r>
-        <w:t>2</w:t>
+        <w:t>Soporte punto 2</w:t>
       </w:r>
     </w:p>
     <w:p>
@@ -26,13 +23,7 @@
         <w:jc w:val="center"/>
       </w:pPr>
       <w:r>
-        <w:t xml:space="preserve">Proyecto </w:t>
-      </w:r>
-      <w:r>
-        <w:t>3</w:t>
-      </w:r>
-      <w:r>
-        <w:t xml:space="preserve"> Analítica Computacional</w:t>
+        <w:t>Proyecto 3 Analítica Computacional</w:t>
       </w:r>
     </w:p>
     <w:p>
@@ -40,16 +31,8 @@
         <w:jc w:val="center"/>
       </w:pPr>
       <w:r>
-        <w:t xml:space="preserve">Jorge Russi </w:t>
-      </w:r>
-      <w:proofErr w:type="spellStart"/>
-      <w:r>
-        <w:t>Russ</w:t>
-      </w:r>
-      <w:r>
-        <w:t>i</w:t>
-      </w:r>
-      <w:proofErr w:type="spellEnd"/>
+        <w:t>Jorge Russi Russi</w:t>
+      </w:r>
     </w:p>
     <w:p>
       <w:pPr>
@@ -60,13 +43,8 @@
         </w:numPr>
         <w:jc w:val="both"/>
       </w:pPr>
-      <w:proofErr w:type="spellStart"/>
-      <w:r>
-        <w:t>Buquets</w:t>
-      </w:r>
-      <w:proofErr w:type="spellEnd"/>
-      <w:r>
-        <w:t>:</w:t>
+      <w:r>
+        <w:t>Buquets:</w:t>
       </w:r>
     </w:p>
     <w:p>
@@ -74,35 +52,14 @@
         <w:jc w:val="both"/>
       </w:pPr>
       <w:r>
-        <w:t xml:space="preserve">Primero se crea un </w:t>
-      </w:r>
-      <w:proofErr w:type="spellStart"/>
-      <w:r>
-        <w:t>buquet</w:t>
-      </w:r>
-      <w:proofErr w:type="spellEnd"/>
-      <w:r>
-        <w:t xml:space="preserve"> de entrada llamado proyecto3-jorge-entrada, donde almacenaremos nuestra data inicial y en este </w:t>
-      </w:r>
-      <w:proofErr w:type="spellStart"/>
-      <w:r>
-        <w:t>buquet</w:t>
-      </w:r>
-      <w:proofErr w:type="spellEnd"/>
-      <w:r>
-        <w:t xml:space="preserve"> se crea una carpeta llamada </w:t>
-      </w:r>
-      <w:proofErr w:type="spellStart"/>
-      <w:r>
-        <w:t>datos_base</w:t>
-      </w:r>
-      <w:proofErr w:type="spellEnd"/>
-      <w:r>
-        <w:t>:</w:t>
-      </w:r>
-    </w:p>
-    <w:p>
-      <w:r>
+        <w:t>Primero se crea un buquet de entrada llamado proyecto3-jorge-entrada, donde almacenaremos nuestra data inicial y en este buquet se crea una carpeta llamada datos_base:</w:t>
+      </w:r>
+    </w:p>
+    <w:p>
+      <w:r>
+        <w:rPr>
+          <w:noProof/>
+        </w:rPr>
         <w:drawing>
           <wp:inline distT="0" distB="0" distL="0" distR="0" wp14:anchorId="54DAA9D8" wp14:editId="5E5C1B42">
             <wp:extent cx="5612130" cy="2454275"/>
@@ -142,19 +99,14 @@
     </w:p>
     <w:p>
       <w:r>
-        <w:t xml:space="preserve">Y luego se sube el archivo “data_proyecto3.csv” descargado con 7.1 millones de filas a la carpeta </w:t>
-      </w:r>
-      <w:proofErr w:type="spellStart"/>
-      <w:r>
-        <w:t>datos_base</w:t>
-      </w:r>
-      <w:proofErr w:type="spellEnd"/>
-      <w:r>
-        <w:t>:</w:t>
-      </w:r>
-    </w:p>
-    <w:p>
-      <w:r>
+        <w:t>Y luego se sube el archivo “data_proyecto3.csv” descargado con 7.1 millones de filas a la carpeta datos_base:</w:t>
+      </w:r>
+    </w:p>
+    <w:p>
+      <w:r>
+        <w:rPr>
+          <w:noProof/>
+        </w:rPr>
         <w:drawing>
           <wp:inline distT="0" distB="0" distL="0" distR="0" wp14:anchorId="3FD60D34" wp14:editId="2A58AECF">
             <wp:extent cx="5612130" cy="2214880"/>
@@ -198,15 +150,7 @@
       </w:pPr>
       <w:r>
         <w:lastRenderedPageBreak/>
-        <w:t xml:space="preserve">Ahora creamos un </w:t>
-      </w:r>
-      <w:proofErr w:type="spellStart"/>
-      <w:r>
-        <w:t>buquet</w:t>
-      </w:r>
-      <w:proofErr w:type="spellEnd"/>
-      <w:r>
-        <w:t xml:space="preserve"> de salida, </w:t>
+        <w:t xml:space="preserve">Ahora creamos un buquet de salida, </w:t>
       </w:r>
       <w:r>
         <w:t>donde almacenaremos</w:t>
@@ -221,35 +165,20 @@
         <w:t>,</w:t>
       </w:r>
       <w:r>
-        <w:t xml:space="preserve"> este </w:t>
-      </w:r>
-      <w:proofErr w:type="spellStart"/>
-      <w:r>
-        <w:t>buquet</w:t>
-      </w:r>
-      <w:proofErr w:type="spellEnd"/>
-      <w:r>
-        <w:t xml:space="preserve"> se </w:t>
-      </w:r>
-      <w:proofErr w:type="gramStart"/>
-      <w:r>
-        <w:t>llamara</w:t>
-      </w:r>
-      <w:proofErr w:type="gramEnd"/>
+        <w:t xml:space="preserve"> este buquet se llamara</w:t>
+      </w:r>
       <w:r>
         <w:t xml:space="preserve"> proyecto3-jorge-salida</w:t>
       </w:r>
       <w:r>
-        <w:t xml:space="preserve"> el cual de momento se queda </w:t>
-      </w:r>
-      <w:proofErr w:type="spellStart"/>
-      <w:r>
-        <w:t>vacio</w:t>
-      </w:r>
-      <w:proofErr w:type="spellEnd"/>
-    </w:p>
-    <w:p>
-      <w:r>
+        <w:t xml:space="preserve"> el cual de momento se queda vacio</w:t>
+      </w:r>
+    </w:p>
+    <w:p>
+      <w:r>
+        <w:rPr>
+          <w:noProof/>
+        </w:rPr>
         <w:drawing>
           <wp:inline distT="0" distB="0" distL="0" distR="0" wp14:anchorId="51B4D9B5" wp14:editId="56A8AB68">
             <wp:extent cx="5612130" cy="632460"/>
@@ -289,27 +218,14 @@
     </w:p>
     <w:p>
       <w:r>
-        <w:t xml:space="preserve">En este </w:t>
-      </w:r>
-      <w:proofErr w:type="spellStart"/>
-      <w:r>
-        <w:t>buquet</w:t>
-      </w:r>
-      <w:proofErr w:type="spellEnd"/>
-      <w:r>
-        <w:t xml:space="preserve"> creamos una carpeta llamada </w:t>
-      </w:r>
-      <w:proofErr w:type="spellStart"/>
-      <w:r>
-        <w:t>resultados_NS</w:t>
-      </w:r>
-      <w:proofErr w:type="spellEnd"/>
-      <w:r>
-        <w:t>, donde almacenaremos los resultados de nuestra extracción y transformación.</w:t>
-      </w:r>
-    </w:p>
-    <w:p>
-      <w:r>
+        <w:t>En este buquet creamos una carpeta llamada resultados_NS, donde almacenaremos los resultados de nuestra extracción y transformación.</w:t>
+      </w:r>
+    </w:p>
+    <w:p>
+      <w:r>
+        <w:rPr>
+          <w:noProof/>
+        </w:rPr>
         <w:drawing>
           <wp:inline distT="0" distB="0" distL="0" distR="0" wp14:anchorId="40C0F151" wp14:editId="6CB79546">
             <wp:extent cx="5612130" cy="1932305"/>
@@ -355,38 +271,23 @@
           <w:numId w:val="1"/>
         </w:numPr>
       </w:pPr>
-      <w:proofErr w:type="spellStart"/>
       <w:r>
         <w:t>Athena</w:t>
       </w:r>
-      <w:proofErr w:type="spellEnd"/>
       <w:r>
         <w:t>:</w:t>
       </w:r>
     </w:p>
     <w:p>
       <w:r>
-        <w:t xml:space="preserve">Primero creamos un grupo de trabajo en el cual extraeremos y transformaremos nuestra data y especificamos que los resultados de este grupo de trabajo estarán en el </w:t>
-      </w:r>
-      <w:proofErr w:type="spellStart"/>
-      <w:r>
-        <w:t>buquet</w:t>
-      </w:r>
-      <w:proofErr w:type="spellEnd"/>
-      <w:r>
-        <w:t xml:space="preserve"> de salida en la carpeta </w:t>
-      </w:r>
-      <w:proofErr w:type="spellStart"/>
-      <w:r>
-        <w:t>resultados_NS</w:t>
-      </w:r>
-      <w:proofErr w:type="spellEnd"/>
-      <w:r>
-        <w:t>:</w:t>
-      </w:r>
-    </w:p>
-    <w:p>
-      <w:r>
+        <w:t>Primero creamos un grupo de trabajo en el cual extraeremos y transformaremos nuestra data y especificamos que los resultados de este grupo de trabajo estarán en el buquet de salida en la carpeta resultados_NS:</w:t>
+      </w:r>
+    </w:p>
+    <w:p>
+      <w:r>
+        <w:rPr>
+          <w:noProof/>
+        </w:rPr>
         <w:drawing>
           <wp:inline distT="0" distB="0" distL="0" distR="0" wp14:anchorId="0E2DED1A" wp14:editId="23834DBC">
             <wp:extent cx="5612130" cy="2712720"/>
@@ -435,15 +336,7 @@
       </w:pPr>
       <w:r>
         <w:lastRenderedPageBreak/>
-        <w:t xml:space="preserve">AWS </w:t>
-      </w:r>
-      <w:proofErr w:type="spellStart"/>
-      <w:r>
-        <w:t>Clue</w:t>
-      </w:r>
-      <w:proofErr w:type="spellEnd"/>
-      <w:r>
-        <w:t>:</w:t>
+        <w:t>AWS Clue:</w:t>
       </w:r>
     </w:p>
     <w:p>
@@ -451,35 +344,14 @@
         <w:jc w:val="both"/>
       </w:pPr>
       <w:r>
-        <w:t xml:space="preserve">Ahora creamos un </w:t>
-      </w:r>
-      <w:proofErr w:type="spellStart"/>
-      <w:r>
-        <w:t>crawler</w:t>
-      </w:r>
-      <w:proofErr w:type="spellEnd"/>
-      <w:r>
-        <w:t xml:space="preserve">, el cual nos ayudara a leer la data de nuestro </w:t>
-      </w:r>
-      <w:proofErr w:type="spellStart"/>
-      <w:r>
-        <w:t>buquet</w:t>
-      </w:r>
-      <w:proofErr w:type="spellEnd"/>
-      <w:r>
-        <w:t xml:space="preserve"> de entrada, especificamos que de ese </w:t>
-      </w:r>
-      <w:proofErr w:type="spellStart"/>
-      <w:r>
-        <w:t>crawler</w:t>
-      </w:r>
-      <w:proofErr w:type="spellEnd"/>
-      <w:r>
-        <w:t xml:space="preserve"> debe salir la data. Y generamos una base de datos, donde queda la data de salida.</w:t>
-      </w:r>
-    </w:p>
-    <w:p>
-      <w:r>
+        <w:t>Ahora creamos un crawler, el cual nos ayudara a leer la data de nuestro buquet de entrada, especificamos que de ese crawler debe salir la data. Y generamos una base de datos, donde queda la data de salida.</w:t>
+      </w:r>
+    </w:p>
+    <w:p>
+      <w:r>
+        <w:rPr>
+          <w:noProof/>
+        </w:rPr>
         <w:drawing>
           <wp:inline distT="0" distB="0" distL="0" distR="0" wp14:anchorId="6043AE4A" wp14:editId="22492F64">
             <wp:extent cx="5612130" cy="3202305"/>
@@ -519,19 +391,14 @@
     </w:p>
     <w:p>
       <w:r>
-        <w:t xml:space="preserve">Ahora se corren el </w:t>
-      </w:r>
-      <w:proofErr w:type="spellStart"/>
-      <w:r>
-        <w:t>crawler</w:t>
-      </w:r>
-      <w:proofErr w:type="spellEnd"/>
-      <w:r>
-        <w:t xml:space="preserve"> proyecto3-crawler, para inicializarlo:</w:t>
-      </w:r>
-    </w:p>
-    <w:p>
-      <w:r>
+        <w:t>Ahora se corren el crawler proyecto3-crawler, para inicializarlo:</w:t>
+      </w:r>
+    </w:p>
+    <w:p>
+      <w:r>
+        <w:rPr>
+          <w:noProof/>
+        </w:rPr>
         <w:drawing>
           <wp:inline distT="0" distB="0" distL="0" distR="0" wp14:anchorId="24C735E4" wp14:editId="47A76CF9">
             <wp:extent cx="5612130" cy="1713865"/>
@@ -574,15 +441,7 @@
         <w:jc w:val="both"/>
       </w:pPr>
       <w:r>
-        <w:t xml:space="preserve">Ya quedo creado la tabla y la base de datos luego de que se termina de correr el </w:t>
-      </w:r>
-      <w:proofErr w:type="spellStart"/>
-      <w:r>
-        <w:t>crawler</w:t>
-      </w:r>
-      <w:proofErr w:type="spellEnd"/>
-      <w:r>
-        <w:t>. Tiene sus 51 columnas y ya estamos listos para empezar a transformar la data:</w:t>
+        <w:t>Ya quedo creado la tabla y la base de datos luego de que se termina de correr el crawler. Tiene sus 51 columnas y ya estamos listos para empezar a transformar la data:</w:t>
       </w:r>
     </w:p>
     <w:p>
@@ -605,6 +464,9 @@
         <w:jc w:val="both"/>
       </w:pPr>
       <w:r>
+        <w:rPr>
+          <w:noProof/>
+        </w:rPr>
         <w:lastRenderedPageBreak/>
         <w:drawing>
           <wp:inline distT="0" distB="0" distL="0" distR="0" wp14:anchorId="3BB9E1E0" wp14:editId="608D7535">
@@ -653,13 +515,8 @@
         <w:jc w:val="both"/>
       </w:pPr>
       <w:r>
-        <w:t xml:space="preserve">Volvemos a </w:t>
-      </w:r>
-      <w:proofErr w:type="spellStart"/>
-      <w:r>
-        <w:t>Athenas</w:t>
-      </w:r>
-      <w:proofErr w:type="spellEnd"/>
+        <w:t>Volvemos a Athenas</w:t>
+      </w:r>
       <w:r>
         <w:t>, al editor de consultas:</w:t>
       </w:r>
@@ -672,71 +529,18 @@
         <w:t>Acá generamos una consulta con la cual filtramos</w:t>
       </w:r>
       <w:r>
-        <w:t xml:space="preserve"> la columna </w:t>
-      </w:r>
-      <w:proofErr w:type="spellStart"/>
-      <w:r>
-        <w:t>estu_depto_presentacion</w:t>
-      </w:r>
-      <w:proofErr w:type="spellEnd"/>
-      <w:r>
-        <w:t xml:space="preserve"> </w:t>
-      </w:r>
-      <w:r>
-        <w:t xml:space="preserve">para que se solo en departamentos de “Norte de Santander”, con el siguiente </w:t>
-      </w:r>
-      <w:proofErr w:type="spellStart"/>
-      <w:r>
-        <w:t>query</w:t>
-      </w:r>
-      <w:proofErr w:type="spellEnd"/>
-      <w:r>
-        <w:t>:</w:t>
+        <w:t xml:space="preserve"> la columna estu_depto_presentacion </w:t>
+      </w:r>
+      <w:r>
+        <w:t>para que se solo en departamentos de “Norte de Santander”, con el siguiente query:</w:t>
       </w:r>
     </w:p>
     <w:p>
       <w:pPr>
         <w:jc w:val="both"/>
       </w:pPr>
-      <w:proofErr w:type="spellStart"/>
-      <w:r>
-        <w:t>select</w:t>
-      </w:r>
-      <w:proofErr w:type="spellEnd"/>
-      <w:r>
-        <w:t xml:space="preserve"> * </w:t>
-      </w:r>
-      <w:proofErr w:type="spellStart"/>
-      <w:r>
-        <w:t>from</w:t>
-      </w:r>
-      <w:proofErr w:type="spellEnd"/>
-      <w:r>
-        <w:t xml:space="preserve"> "</w:t>
-      </w:r>
-      <w:proofErr w:type="spellStart"/>
-      <w:r>
-        <w:t>datos_base</w:t>
-      </w:r>
-      <w:proofErr w:type="spellEnd"/>
-      <w:r>
-        <w:t xml:space="preserve">" </w:t>
-      </w:r>
-      <w:proofErr w:type="spellStart"/>
-      <w:r>
-        <w:t>where</w:t>
-      </w:r>
-      <w:proofErr w:type="spellEnd"/>
-      <w:r>
-        <w:t xml:space="preserve"> </w:t>
-      </w:r>
-      <w:proofErr w:type="spellStart"/>
-      <w:r>
-        <w:t>estu_depto_presentacion</w:t>
-      </w:r>
-      <w:proofErr w:type="spellEnd"/>
-      <w:r>
-        <w:t xml:space="preserve"> = 'NORTE SANTANDER'</w:t>
+      <w:r>
+        <w:t>select * from "datos_base" where estu_depto_presentacion = 'NORTE SANTANDER'</w:t>
       </w:r>
     </w:p>
     <w:p>
@@ -744,6 +548,9 @@
         <w:jc w:val="both"/>
       </w:pPr>
       <w:r>
+        <w:rPr>
+          <w:noProof/>
+        </w:rPr>
         <w:drawing>
           <wp:inline distT="0" distB="0" distL="0" distR="0" wp14:anchorId="5914052A" wp14:editId="21252469">
             <wp:extent cx="5612130" cy="2917825"/>
@@ -786,40 +593,67 @@
         <w:jc w:val="both"/>
       </w:pPr>
       <w:r>
+        <w:t>Nos damos cuenta que algunas ciudades de otros departamentos entraron a la data, entonces hacemos unos filtros extra para intentar que esto no pase:</w:t>
+      </w:r>
+    </w:p>
+    <w:p>
+      <w:pPr>
+        <w:jc w:val="both"/>
+      </w:pPr>
+      <w:r>
+        <w:lastRenderedPageBreak/>
+        <w:drawing>
+          <wp:inline distT="0" distB="0" distL="0" distR="0" wp14:anchorId="7A1C594E" wp14:editId="7BE0822D">
+            <wp:extent cx="5612130" cy="3185160"/>
+            <wp:effectExtent l="0" t="0" r="7620" b="0"/>
+            <wp:docPr id="213670195" name="Imagen 1"/>
+            <wp:cNvGraphicFramePr>
+              <a:graphicFrameLocks xmlns:a="http://schemas.openxmlformats.org/drawingml/2006/main" noChangeAspect="1"/>
+            </wp:cNvGraphicFramePr>
+            <a:graphic xmlns:a="http://schemas.openxmlformats.org/drawingml/2006/main">
+              <a:graphicData uri="http://schemas.openxmlformats.org/drawingml/2006/picture">
+                <pic:pic xmlns:pic="http://schemas.openxmlformats.org/drawingml/2006/picture">
+                  <pic:nvPicPr>
+                    <pic:cNvPr id="213670195" name=""/>
+                    <pic:cNvPicPr/>
+                  </pic:nvPicPr>
+                  <pic:blipFill>
+                    <a:blip r:embed="rId14"/>
+                    <a:stretch>
+                      <a:fillRect/>
+                    </a:stretch>
+                  </pic:blipFill>
+                  <pic:spPr>
+                    <a:xfrm>
+                      <a:off x="0" y="0"/>
+                      <a:ext cx="5612130" cy="3185160"/>
+                    </a:xfrm>
+                    <a:prstGeom prst="rect">
+                      <a:avLst/>
+                    </a:prstGeom>
+                  </pic:spPr>
+                </pic:pic>
+              </a:graphicData>
+            </a:graphic>
+          </wp:inline>
+        </w:drawing>
+      </w:r>
+    </w:p>
+    <w:p>
+      <w:pPr>
+        <w:jc w:val="both"/>
+      </w:pPr>
+      <w:r>
         <w:t xml:space="preserve">Ya estos datos los podemos descargar </w:t>
       </w:r>
       <w:r>
-        <w:t xml:space="preserve">resultados y tendremos un </w:t>
-      </w:r>
-      <w:proofErr w:type="spellStart"/>
-      <w:r>
-        <w:t>csv</w:t>
-      </w:r>
-      <w:proofErr w:type="spellEnd"/>
-      <w:r>
-        <w:t xml:space="preserve"> con los datos de solo Norte de Santander, con esto ya </w:t>
-      </w:r>
-      <w:r>
-        <w:t xml:space="preserve">terminamos </w:t>
-      </w:r>
-      <w:proofErr w:type="gramStart"/>
-      <w:r>
-        <w:t>la primer parte</w:t>
-      </w:r>
-      <w:proofErr w:type="gramEnd"/>
-      <w:r>
-        <w:t xml:space="preserve"> del ETL</w:t>
-      </w:r>
-      <w:r>
-        <w:t xml:space="preserve">, donde ya </w:t>
-      </w:r>
-      <w:proofErr w:type="spellStart"/>
-      <w:r>
-        <w:t>esta</w:t>
-      </w:r>
-      <w:proofErr w:type="spellEnd"/>
-      <w:r>
-        <w:t xml:space="preserve"> la Extracción y Transformación y </w:t>
+        <w:t xml:space="preserve">resultados y tendremos un csv con los datos de solo Norte de Santander, con esto ya </w:t>
+      </w:r>
+      <w:r>
+        <w:t>terminamos la primer parte del ETL</w:t>
+      </w:r>
+      <w:r>
+        <w:t xml:space="preserve">, donde ya esta la Extracción y Transformación y </w:t>
       </w:r>
       <w:r>
         <w:t>podemos empezar a hacer la</w:t>

</xml_diff>

<commit_message>
Modelo categorico y su keras
</commit_message>
<xml_diff>
--- a/Soporte_Limpieza.docx
+++ b/Soporte_Limpieza.docx
@@ -165,8 +165,13 @@
         <w:t>,</w:t>
       </w:r>
       <w:r>
-        <w:t xml:space="preserve"> este buquet se llamara</w:t>
-      </w:r>
+        <w:t xml:space="preserve"> este buquet se </w:t>
+      </w:r>
+      <w:proofErr w:type="gramStart"/>
+      <w:r>
+        <w:t>llamara</w:t>
+      </w:r>
+      <w:proofErr w:type="gramEnd"/>
       <w:r>
         <w:t xml:space="preserve"> proyecto3-jorge-salida</w:t>
       </w:r>
@@ -593,7 +598,15 @@
         <w:jc w:val="both"/>
       </w:pPr>
       <w:r>
-        <w:t>Nos damos cuenta que algunas ciudades de otros departamentos entraron a la data, entonces hacemos unos filtros extra para intentar que esto no pase:</w:t>
+        <w:t xml:space="preserve">Nos damos cuenta </w:t>
+      </w:r>
+      <w:proofErr w:type="gramStart"/>
+      <w:r>
+        <w:t>que</w:t>
+      </w:r>
+      <w:proofErr w:type="gramEnd"/>
+      <w:r>
+        <w:t xml:space="preserve"> algunas ciudades de otros departamentos entraron a la data, entonces hacemos unos filtros extra para intentar que esto no pase:</w:t>
       </w:r>
     </w:p>
     <w:p>
@@ -601,6 +614,9 @@
         <w:jc w:val="both"/>
       </w:pPr>
       <w:r>
+        <w:rPr>
+          <w:noProof/>
+        </w:rPr>
         <w:lastRenderedPageBreak/>
         <w:drawing>
           <wp:inline distT="0" distB="0" distL="0" distR="0" wp14:anchorId="7A1C594E" wp14:editId="7BE0822D">
@@ -650,7 +666,13 @@
         <w:t xml:space="preserve">resultados y tendremos un csv con los datos de solo Norte de Santander, con esto ya </w:t>
       </w:r>
       <w:r>
-        <w:t>terminamos la primer parte del ETL</w:t>
+        <w:t>terminamos la primer</w:t>
+      </w:r>
+      <w:r>
+        <w:t>a</w:t>
+      </w:r>
+      <w:r>
+        <w:t xml:space="preserve"> parte del ETL</w:t>
       </w:r>
       <w:r>
         <w:t xml:space="preserve">, donde ya esta la Extracción y Transformación y </w:t>

</xml_diff>